<commit_message>
Añado una captura de la clonación de repositorio a la actividad
</commit_message>
<xml_diff>
--- a/Creación de repositorio y conexión con GitHub y Glosario_Fernando Raigoso Escandón.docx
+++ b/Creación de repositorio y conexión con GitHub y Glosario_Fernando Raigoso Escandón.docx
@@ -790,11 +790,62 @@
         <w:pStyle w:val="Prrafodelista"/>
         <w:ind w:left="375"/>
       </w:pPr>
+    </w:p>
+    <w:p>
+      <w:pPr>
+        <w:pStyle w:val="Prrafodelista"/>
+        <w:ind w:left="375"/>
+      </w:pPr>
+    </w:p>
+    <w:p>
+      <w:pPr>
+        <w:pStyle w:val="Prrafodelista"/>
+        <w:ind w:left="375"/>
+      </w:pPr>
+    </w:p>
+    <w:p>
+      <w:pPr>
+        <w:pStyle w:val="Prrafodelista"/>
+        <w:ind w:left="375"/>
+      </w:pPr>
+    </w:p>
+    <w:p>
+      <w:pPr>
+        <w:pStyle w:val="Prrafodelista"/>
+        <w:ind w:left="375"/>
+      </w:pPr>
+    </w:p>
+    <w:p>
+      <w:pPr>
+        <w:pStyle w:val="Prrafodelista"/>
+        <w:ind w:left="375"/>
+      </w:pPr>
+    </w:p>
+    <w:p>
+      <w:pPr>
+        <w:pStyle w:val="Prrafodelista"/>
+        <w:ind w:left="375"/>
+      </w:pPr>
+      <w:r>
+        <w:lastRenderedPageBreak/>
+        <w:t>6. Clonar un repositorio existente</w:t>
+      </w:r>
+    </w:p>
+    <w:p>
+      <w:pPr>
+        <w:pStyle w:val="Prrafodelista"/>
+        <w:ind w:left="375"/>
+      </w:pPr>
+    </w:p>
+    <w:p>
+      <w:pPr>
+        <w:pStyle w:val="Prrafodelista"/>
+        <w:ind w:left="375"/>
+      </w:pPr>
       <w:r>
         <w:rPr>
           <w:noProof/>
         </w:rPr>
-        <w:lastRenderedPageBreak/>
         <w:drawing>
           <wp:inline distT="0" distB="0" distL="0" distR="0" wp14:anchorId="29177CC1" wp14:editId="19EC2059">
             <wp:extent cx="3876540" cy="1777110"/>
@@ -843,6 +894,70 @@
         <w:pStyle w:val="Prrafodelista"/>
         <w:ind w:left="375"/>
       </w:pPr>
+    </w:p>
+    <w:p>
+      <w:pPr>
+        <w:pStyle w:val="Prrafodelista"/>
+        <w:ind w:left="375"/>
+      </w:pPr>
+    </w:p>
+    <w:p>
+      <w:pPr>
+        <w:pStyle w:val="Prrafodelista"/>
+        <w:ind w:left="375"/>
+      </w:pPr>
+      <w:r>
+        <w:rPr>
+          <w:noProof/>
+        </w:rPr>
+        <w:drawing>
+          <wp:inline distT="0" distB="0" distL="0" distR="0" wp14:anchorId="21775944" wp14:editId="1A4FA5CA">
+            <wp:extent cx="4942857" cy="1552381"/>
+            <wp:effectExtent l="0" t="0" r="0" b="0"/>
+            <wp:docPr id="1061118480" name="Imagen 1" descr="Texto&#10;&#10;El contenido generado por IA puede ser incorrecto."/>
+            <wp:cNvGraphicFramePr>
+              <a:graphicFrameLocks xmlns:a="http://schemas.openxmlformats.org/drawingml/2006/main" noChangeAspect="1"/>
+            </wp:cNvGraphicFramePr>
+            <a:graphic xmlns:a="http://schemas.openxmlformats.org/drawingml/2006/main">
+              <a:graphicData uri="http://schemas.openxmlformats.org/drawingml/2006/picture">
+                <pic:pic xmlns:pic="http://schemas.openxmlformats.org/drawingml/2006/picture">
+                  <pic:nvPicPr>
+                    <pic:cNvPr id="1061118480" name="Imagen 1" descr="Texto&#10;&#10;El contenido generado por IA puede ser incorrecto."/>
+                    <pic:cNvPicPr/>
+                  </pic:nvPicPr>
+                  <pic:blipFill>
+                    <a:blip r:embed="rId18"/>
+                    <a:stretch>
+                      <a:fillRect/>
+                    </a:stretch>
+                  </pic:blipFill>
+                  <pic:spPr>
+                    <a:xfrm>
+                      <a:off x="0" y="0"/>
+                      <a:ext cx="4942857" cy="1552381"/>
+                    </a:xfrm>
+                    <a:prstGeom prst="rect">
+                      <a:avLst/>
+                    </a:prstGeom>
+                  </pic:spPr>
+                </pic:pic>
+              </a:graphicData>
+            </a:graphic>
+          </wp:inline>
+        </w:drawing>
+      </w:r>
+    </w:p>
+    <w:p>
+      <w:pPr>
+        <w:pStyle w:val="Prrafodelista"/>
+        <w:ind w:left="375"/>
+      </w:pPr>
+    </w:p>
+    <w:p>
+      <w:pPr>
+        <w:pStyle w:val="Prrafodelista"/>
+        <w:ind w:left="375"/>
+      </w:pPr>
       <w:r>
         <w:t>Repositorio existente en GitHub:</w:t>
       </w:r>
@@ -878,7 +993,7 @@
                     <pic:cNvPicPr/>
                   </pic:nvPicPr>
                   <pic:blipFill>
-                    <a:blip r:embed="rId18"/>
+                    <a:blip r:embed="rId19"/>
                     <a:stretch>
                       <a:fillRect/>
                     </a:stretch>
@@ -929,6 +1044,7 @@
         <w:rPr>
           <w:noProof/>
         </w:rPr>
+        <w:lastRenderedPageBreak/>
         <w:drawing>
           <wp:inline distT="0" distB="0" distL="0" distR="0" wp14:anchorId="676317C7" wp14:editId="35206C37">
             <wp:extent cx="5400040" cy="2136140"/>
@@ -945,7 +1061,7 @@
                     <pic:cNvPicPr/>
                   </pic:nvPicPr>
                   <pic:blipFill>
-                    <a:blip r:embed="rId19"/>
+                    <a:blip r:embed="rId20"/>
                     <a:stretch>
                       <a:fillRect/>
                     </a:stretch>
@@ -1039,823 +1155,816 @@
           <w:b/>
           <w:bCs/>
         </w:rPr>
+        <w:t xml:space="preserve">Repositorio </w:t>
+      </w:r>
+      <w:r>
+        <w:rPr>
+          <w:b/>
+          <w:bCs/>
+        </w:rPr>
+        <w:sym w:font="Wingdings" w:char="F0E0"/>
+      </w:r>
+      <w:r>
+        <w:t xml:space="preserve"> Carpeta donde Git guarda el historial de versiones del proyecto. Puede ser local o remoto</w:t>
+      </w:r>
+    </w:p>
+    <w:p>
+      <w:pPr>
+        <w:pStyle w:val="Prrafodelista"/>
+        <w:ind w:left="375"/>
+      </w:pPr>
+      <w:r>
+        <w:rPr>
+          <w:b/>
+          <w:bCs/>
+        </w:rPr>
+        <w:t>GitHub</w:t>
+      </w:r>
+      <w:r>
+        <w:t xml:space="preserve"> </w:t>
+      </w:r>
+      <w:r>
+        <w:sym w:font="Wingdings" w:char="F0E0"/>
+      </w:r>
+      <w:r>
+        <w:t xml:space="preserve"> </w:t>
+      </w:r>
+      <w:r>
+        <w:t>Plataforma en línea para alojar repositorios y colaborar en proyectos con otras personas</w:t>
+      </w:r>
+    </w:p>
+    <w:p>
+      <w:pPr>
+        <w:pStyle w:val="Prrafodelista"/>
+        <w:ind w:left="375"/>
+      </w:pPr>
+      <w:r>
+        <w:rPr>
+          <w:b/>
+          <w:bCs/>
+        </w:rPr>
+        <w:t>README.md</w:t>
+      </w:r>
+      <w:r>
+        <w:t xml:space="preserve"> </w:t>
+      </w:r>
+      <w:r>
+        <w:sym w:font="Wingdings" w:char="F0E0"/>
+      </w:r>
+      <w:r>
+        <w:t xml:space="preserve"> </w:t>
+      </w:r>
+      <w:r>
+        <w:t>Archivo que describe el proyecto</w:t>
+      </w:r>
+    </w:p>
+    <w:p>
+      <w:pPr>
+        <w:pStyle w:val="Prrafodelista"/>
+        <w:ind w:left="375"/>
+      </w:pPr>
+      <w:proofErr w:type="gramStart"/>
+      <w:r>
+        <w:rPr>
+          <w:b/>
+          <w:bCs/>
+        </w:rPr>
+        <w:t>.</w:t>
+      </w:r>
+      <w:proofErr w:type="spellStart"/>
+      <w:r>
+        <w:rPr>
+          <w:b/>
+          <w:bCs/>
+        </w:rPr>
+        <w:t>gitignore</w:t>
+      </w:r>
+      <w:proofErr w:type="spellEnd"/>
+      <w:proofErr w:type="gramEnd"/>
+      <w:r>
+        <w:t xml:space="preserve"> </w:t>
+      </w:r>
+      <w:r>
+        <w:sym w:font="Wingdings" w:char="F0E0"/>
+      </w:r>
+      <w:r>
+        <w:t xml:space="preserve"> </w:t>
+      </w:r>
+      <w:r>
+        <w:t>Archivo donde se especifican los archivos o carpetas que Git no debe rastre</w:t>
+      </w:r>
+      <w:r>
+        <w:t>ar</w:t>
+      </w:r>
+    </w:p>
+    <w:p>
+      <w:pPr>
+        <w:pStyle w:val="Prrafodelista"/>
+        <w:ind w:left="375"/>
+      </w:pPr>
+      <w:proofErr w:type="spellStart"/>
+      <w:r>
+        <w:rPr>
+          <w:b/>
+          <w:bCs/>
+        </w:rPr>
+        <w:t>Commit</w:t>
+      </w:r>
+      <w:proofErr w:type="spellEnd"/>
+      <w:r>
+        <w:t xml:space="preserve"> </w:t>
+      </w:r>
+      <w:r>
+        <w:sym w:font="Wingdings" w:char="F0E0"/>
+      </w:r>
+      <w:r>
+        <w:t xml:space="preserve"> </w:t>
+      </w:r>
+      <w:r>
+        <w:t>Registro de los cambios realizados en el proyecto</w:t>
+      </w:r>
+    </w:p>
+    <w:p>
+      <w:pPr>
+        <w:pStyle w:val="Prrafodelista"/>
+        <w:ind w:left="375"/>
+      </w:pPr>
+      <w:r>
+        <w:rPr>
+          <w:b/>
+          <w:bCs/>
+        </w:rPr>
+        <w:t>Rama (</w:t>
+      </w:r>
+      <w:proofErr w:type="spellStart"/>
+      <w:r>
+        <w:rPr>
+          <w:b/>
+          <w:bCs/>
+        </w:rPr>
+        <w:t>branch</w:t>
+      </w:r>
+      <w:proofErr w:type="spellEnd"/>
+      <w:r>
+        <w:rPr>
+          <w:b/>
+          <w:bCs/>
+        </w:rPr>
+        <w:t>)</w:t>
+      </w:r>
+      <w:r>
+        <w:t xml:space="preserve"> </w:t>
+      </w:r>
+      <w:r>
+        <w:sym w:font="Wingdings" w:char="F0E0"/>
+      </w:r>
+      <w:r>
+        <w:t xml:space="preserve"> </w:t>
+      </w:r>
+      <w:r>
+        <w:t>Línea de desarrollo paralela para trabajar sin afectar la principal</w:t>
+      </w:r>
+    </w:p>
+    <w:p>
+      <w:pPr>
+        <w:pStyle w:val="Prrafodelista"/>
+        <w:ind w:left="375"/>
+      </w:pPr>
+      <w:r>
+        <w:rPr>
+          <w:b/>
+          <w:bCs/>
+        </w:rPr>
+        <w:t>Personal Access Token (PAT)</w:t>
+      </w:r>
+      <w:r>
+        <w:t xml:space="preserve"> </w:t>
+      </w:r>
+      <w:r>
+        <w:sym w:font="Wingdings" w:char="F0E0"/>
+      </w:r>
+      <w:r>
+        <w:t xml:space="preserve"> Clave de acceso que reemplaza la contraseña al subir proyectos a GitHub</w:t>
+      </w:r>
+    </w:p>
+    <w:p>
+      <w:pPr>
+        <w:pStyle w:val="Prrafodelista"/>
+        <w:ind w:left="375"/>
+      </w:pPr>
+      <w:proofErr w:type="spellStart"/>
+      <w:r>
+        <w:rPr>
+          <w:b/>
+          <w:bCs/>
+        </w:rPr>
+        <w:t>git</w:t>
+      </w:r>
+      <w:proofErr w:type="spellEnd"/>
+      <w:r>
+        <w:rPr>
+          <w:b/>
+          <w:bCs/>
+        </w:rPr>
+        <w:t xml:space="preserve"> --</w:t>
+      </w:r>
+      <w:proofErr w:type="spellStart"/>
+      <w:r>
+        <w:rPr>
+          <w:b/>
+          <w:bCs/>
+        </w:rPr>
+        <w:t>version</w:t>
+      </w:r>
+      <w:proofErr w:type="spellEnd"/>
+      <w:r>
+        <w:t xml:space="preserve"> </w:t>
+      </w:r>
+      <w:r>
+        <w:sym w:font="Wingdings" w:char="F0E0"/>
+      </w:r>
+      <w:r>
+        <w:t xml:space="preserve"> </w:t>
+      </w:r>
+      <w:r>
+        <w:t>Muestra la versión de Git instalada</w:t>
+      </w:r>
+    </w:p>
+    <w:p>
+      <w:pPr>
+        <w:pStyle w:val="Prrafodelista"/>
+        <w:ind w:left="375"/>
+      </w:pPr>
+      <w:proofErr w:type="spellStart"/>
+      <w:r>
+        <w:rPr>
+          <w:b/>
+          <w:bCs/>
+        </w:rPr>
+        <w:t>git</w:t>
+      </w:r>
+      <w:proofErr w:type="spellEnd"/>
+      <w:r>
+        <w:rPr>
+          <w:b/>
+          <w:bCs/>
+        </w:rPr>
+        <w:t xml:space="preserve"> </w:t>
+      </w:r>
+      <w:proofErr w:type="spellStart"/>
+      <w:r>
+        <w:rPr>
+          <w:b/>
+          <w:bCs/>
+        </w:rPr>
+        <w:t>config</w:t>
+      </w:r>
+      <w:proofErr w:type="spellEnd"/>
+      <w:r>
+        <w:rPr>
+          <w:b/>
+          <w:bCs/>
+        </w:rPr>
+        <w:t xml:space="preserve"> --global user.name "Tu Nombre"</w:t>
+      </w:r>
+      <w:r>
+        <w:rPr>
+          <w:b/>
+          <w:bCs/>
+        </w:rPr>
+        <w:t xml:space="preserve"> </w:t>
+      </w:r>
+      <w:r>
+        <w:rPr>
+          <w:b/>
+          <w:bCs/>
+        </w:rPr>
+        <w:sym w:font="Wingdings" w:char="F0E0"/>
+      </w:r>
+      <w:r>
+        <w:rPr>
+          <w:b/>
+          <w:bCs/>
+        </w:rPr>
+        <w:t xml:space="preserve"> </w:t>
+      </w:r>
+      <w:r>
+        <w:t>Configura tu nombre de usuario en Git</w:t>
+      </w:r>
+    </w:p>
+    <w:p>
+      <w:pPr>
+        <w:pStyle w:val="Prrafodelista"/>
+        <w:ind w:left="375"/>
+      </w:pPr>
+      <w:proofErr w:type="spellStart"/>
+      <w:r>
+        <w:rPr>
+          <w:b/>
+          <w:bCs/>
+        </w:rPr>
+        <w:t>git</w:t>
+      </w:r>
+      <w:proofErr w:type="spellEnd"/>
+      <w:r>
+        <w:rPr>
+          <w:b/>
+          <w:bCs/>
+        </w:rPr>
+        <w:t xml:space="preserve"> </w:t>
+      </w:r>
+      <w:proofErr w:type="spellStart"/>
+      <w:r>
+        <w:rPr>
+          <w:b/>
+          <w:bCs/>
+        </w:rPr>
+        <w:t>config</w:t>
+      </w:r>
+      <w:proofErr w:type="spellEnd"/>
+      <w:r>
+        <w:rPr>
+          <w:b/>
+          <w:bCs/>
+        </w:rPr>
+        <w:t xml:space="preserve"> --global </w:t>
+      </w:r>
+      <w:proofErr w:type="spellStart"/>
+      <w:proofErr w:type="gramStart"/>
+      <w:r>
+        <w:rPr>
+          <w:b/>
+          <w:bCs/>
+        </w:rPr>
+        <w:t>user.email</w:t>
+      </w:r>
+      <w:proofErr w:type="spellEnd"/>
+      <w:proofErr w:type="gramEnd"/>
+      <w:r>
+        <w:rPr>
+          <w:b/>
+          <w:bCs/>
+        </w:rPr>
+        <w:t xml:space="preserve"> "tucorreo@ejemplo.com"</w:t>
+      </w:r>
+      <w:r>
+        <w:t xml:space="preserve"> </w:t>
+      </w:r>
+      <w:r>
+        <w:sym w:font="Wingdings" w:char="F0E0"/>
+      </w:r>
+      <w:r>
+        <w:t xml:space="preserve"> </w:t>
+      </w:r>
+      <w:r>
+        <w:t>Configura tu correo</w:t>
+      </w:r>
+    </w:p>
+    <w:p>
+      <w:pPr>
+        <w:pStyle w:val="Prrafodelista"/>
+        <w:ind w:left="375"/>
+      </w:pPr>
+      <w:proofErr w:type="spellStart"/>
+      <w:r>
+        <w:rPr>
+          <w:b/>
+          <w:bCs/>
+        </w:rPr>
+        <w:t>git</w:t>
+      </w:r>
+      <w:proofErr w:type="spellEnd"/>
+      <w:r>
+        <w:rPr>
+          <w:b/>
+          <w:bCs/>
+        </w:rPr>
+        <w:t xml:space="preserve"> </w:t>
+      </w:r>
+      <w:proofErr w:type="spellStart"/>
+      <w:r>
+        <w:rPr>
+          <w:b/>
+          <w:bCs/>
+        </w:rPr>
+        <w:t>init</w:t>
+      </w:r>
+      <w:proofErr w:type="spellEnd"/>
+      <w:r>
+        <w:t xml:space="preserve"> </w:t>
+      </w:r>
+      <w:r>
+        <w:sym w:font="Wingdings" w:char="F0E0"/>
+      </w:r>
+      <w:r>
+        <w:t xml:space="preserve"> </w:t>
+      </w:r>
+      <w:r>
+        <w:t>Inicia un nuevo repositorio Git en la carpeta actual</w:t>
+      </w:r>
+    </w:p>
+    <w:p>
+      <w:pPr>
+        <w:pStyle w:val="Prrafodelista"/>
+        <w:ind w:left="375"/>
+      </w:pPr>
+      <w:proofErr w:type="spellStart"/>
+      <w:r>
+        <w:rPr>
+          <w:b/>
+          <w:bCs/>
+        </w:rPr>
+        <w:t>git</w:t>
+      </w:r>
+      <w:proofErr w:type="spellEnd"/>
+      <w:r>
+        <w:rPr>
+          <w:b/>
+          <w:bCs/>
+        </w:rPr>
+        <w:t xml:space="preserve"> status</w:t>
+      </w:r>
+      <w:r>
+        <w:t xml:space="preserve"> </w:t>
+      </w:r>
+      <w:r>
+        <w:t xml:space="preserve"> </w:t>
+      </w:r>
+      <w:r>
+        <w:sym w:font="Wingdings" w:char="F0E0"/>
+      </w:r>
+      <w:r>
+        <w:t xml:space="preserve"> </w:t>
+      </w:r>
+      <w:r>
+        <w:t>Muestra el estado de los archivos</w:t>
+      </w:r>
+    </w:p>
+    <w:p>
+      <w:pPr>
+        <w:pStyle w:val="Prrafodelista"/>
+        <w:ind w:left="375"/>
+      </w:pPr>
+      <w:proofErr w:type="spellStart"/>
+      <w:r>
+        <w:rPr>
+          <w:b/>
+          <w:bCs/>
+        </w:rPr>
+        <w:t>git</w:t>
+      </w:r>
+      <w:proofErr w:type="spellEnd"/>
+      <w:r>
+        <w:rPr>
+          <w:b/>
+          <w:bCs/>
+        </w:rPr>
+        <w:t xml:space="preserve"> </w:t>
+      </w:r>
+      <w:proofErr w:type="spellStart"/>
+      <w:r>
+        <w:rPr>
+          <w:b/>
+          <w:bCs/>
+        </w:rPr>
+        <w:t>add</w:t>
+      </w:r>
+      <w:proofErr w:type="spellEnd"/>
+      <w:r>
+        <w:rPr>
+          <w:b/>
+          <w:bCs/>
+        </w:rPr>
+        <w:t xml:space="preserve"> </w:t>
+      </w:r>
+      <w:proofErr w:type="spellStart"/>
+      <w:r>
+        <w:rPr>
+          <w:b/>
+          <w:bCs/>
+        </w:rPr>
+        <w:t>nombre_archivo</w:t>
+      </w:r>
+      <w:proofErr w:type="spellEnd"/>
+      <w:r>
+        <w:t xml:space="preserve"> </w:t>
+      </w:r>
+      <w:r>
+        <w:sym w:font="Wingdings" w:char="F0E0"/>
+      </w:r>
+      <w:r>
+        <w:t xml:space="preserve"> Agrega archivos al </w:t>
+      </w:r>
+      <w:proofErr w:type="spellStart"/>
+      <w:r>
+        <w:t>stage</w:t>
+      </w:r>
+      <w:proofErr w:type="spellEnd"/>
+    </w:p>
+    <w:p>
+      <w:pPr>
+        <w:pStyle w:val="Prrafodelista"/>
+        <w:ind w:left="375"/>
+      </w:pPr>
+      <w:proofErr w:type="spellStart"/>
+      <w:r>
+        <w:rPr>
+          <w:b/>
+          <w:bCs/>
+        </w:rPr>
+        <w:t>git</w:t>
+      </w:r>
+      <w:proofErr w:type="spellEnd"/>
+      <w:r>
+        <w:rPr>
+          <w:b/>
+          <w:bCs/>
+        </w:rPr>
+        <w:t xml:space="preserve"> </w:t>
+      </w:r>
+      <w:proofErr w:type="spellStart"/>
+      <w:r>
+        <w:rPr>
+          <w:b/>
+          <w:bCs/>
+        </w:rPr>
+        <w:t>commit</w:t>
+      </w:r>
+      <w:proofErr w:type="spellEnd"/>
+      <w:r>
+        <w:rPr>
+          <w:b/>
+          <w:bCs/>
+        </w:rPr>
+        <w:t xml:space="preserve"> -m "mensaje"</w:t>
+      </w:r>
+      <w:r>
+        <w:t xml:space="preserve"> </w:t>
+      </w:r>
+      <w:r>
+        <w:sym w:font="Wingdings" w:char="F0E0"/>
+      </w:r>
+      <w:r>
+        <w:t xml:space="preserve"> Guarda los cambios con un mensaje descriptivo</w:t>
+      </w:r>
+    </w:p>
+    <w:p>
+      <w:pPr>
+        <w:pStyle w:val="Prrafodelista"/>
+        <w:ind w:left="375"/>
+      </w:pPr>
+      <w:proofErr w:type="spellStart"/>
+      <w:r>
+        <w:rPr>
+          <w:b/>
+          <w:bCs/>
+        </w:rPr>
+        <w:t>git</w:t>
+      </w:r>
+      <w:proofErr w:type="spellEnd"/>
+      <w:r>
+        <w:rPr>
+          <w:b/>
+          <w:bCs/>
+        </w:rPr>
+        <w:t xml:space="preserve"> </w:t>
+      </w:r>
+      <w:proofErr w:type="spellStart"/>
+      <w:r>
+        <w:rPr>
+          <w:b/>
+          <w:bCs/>
+        </w:rPr>
+        <w:t>branch</w:t>
+      </w:r>
+      <w:proofErr w:type="spellEnd"/>
+      <w:r>
+        <w:rPr>
+          <w:b/>
+          <w:bCs/>
+        </w:rPr>
+        <w:t xml:space="preserve"> -M </w:t>
+      </w:r>
+      <w:proofErr w:type="spellStart"/>
+      <w:r>
+        <w:rPr>
+          <w:b/>
+          <w:bCs/>
+        </w:rPr>
+        <w:t>main</w:t>
+      </w:r>
+      <w:proofErr w:type="spellEnd"/>
+      <w:r>
+        <w:t xml:space="preserve"> </w:t>
+      </w:r>
+      <w:r>
+        <w:sym w:font="Wingdings" w:char="F0E0"/>
+      </w:r>
+      <w:r>
+        <w:t xml:space="preserve"> </w:t>
+      </w:r>
+      <w:r>
+        <w:t>Cambia el nombre de la rama principal a “</w:t>
+      </w:r>
+      <w:proofErr w:type="spellStart"/>
+      <w:r>
+        <w:t>main</w:t>
+      </w:r>
+      <w:proofErr w:type="spellEnd"/>
+      <w:r>
+        <w:t>”</w:t>
+      </w:r>
+    </w:p>
+    <w:p>
+      <w:pPr>
+        <w:pStyle w:val="Prrafodelista"/>
+        <w:ind w:left="375"/>
+      </w:pPr>
+      <w:proofErr w:type="spellStart"/>
+      <w:r>
+        <w:rPr>
+          <w:b/>
+          <w:bCs/>
+        </w:rPr>
+        <w:t>git</w:t>
+      </w:r>
+      <w:proofErr w:type="spellEnd"/>
+      <w:r>
+        <w:rPr>
+          <w:b/>
+          <w:bCs/>
+        </w:rPr>
+        <w:t xml:space="preserve"> remote </w:t>
+      </w:r>
+      <w:proofErr w:type="spellStart"/>
+      <w:r>
+        <w:rPr>
+          <w:b/>
+          <w:bCs/>
+        </w:rPr>
+        <w:t>add</w:t>
+      </w:r>
+      <w:proofErr w:type="spellEnd"/>
+      <w:r>
+        <w:rPr>
+          <w:b/>
+          <w:bCs/>
+        </w:rPr>
+        <w:t xml:space="preserve"> </w:t>
+      </w:r>
+      <w:proofErr w:type="spellStart"/>
+      <w:r>
+        <w:rPr>
+          <w:b/>
+          <w:bCs/>
+        </w:rPr>
+        <w:t>origin</w:t>
+      </w:r>
+      <w:proofErr w:type="spellEnd"/>
+      <w:r>
+        <w:rPr>
+          <w:b/>
+          <w:bCs/>
+        </w:rPr>
+        <w:t xml:space="preserve"> URL</w:t>
+      </w:r>
+      <w:r>
+        <w:t xml:space="preserve"> </w:t>
+      </w:r>
+      <w:r>
+        <w:sym w:font="Wingdings" w:char="F0E0"/>
+      </w:r>
+      <w:r>
+        <w:t xml:space="preserve"> </w:t>
+      </w:r>
+      <w:r>
+        <w:t>Conecta el repositorio local con el remoto en GitHub</w:t>
+      </w:r>
+    </w:p>
+    <w:p>
+      <w:pPr>
+        <w:pStyle w:val="Prrafodelista"/>
+        <w:ind w:left="375"/>
+      </w:pPr>
+      <w:proofErr w:type="spellStart"/>
+      <w:r>
+        <w:rPr>
+          <w:b/>
+          <w:bCs/>
+        </w:rPr>
+        <w:t>git</w:t>
+      </w:r>
+      <w:proofErr w:type="spellEnd"/>
+      <w:r>
+        <w:rPr>
+          <w:b/>
+          <w:bCs/>
+        </w:rPr>
+        <w:t xml:space="preserve"> remote -v</w:t>
+      </w:r>
+      <w:r>
+        <w:t xml:space="preserve"> </w:t>
+      </w:r>
+      <w:r>
+        <w:sym w:font="Wingdings" w:char="F0E0"/>
+      </w:r>
+      <w:r>
+        <w:t xml:space="preserve"> </w:t>
+      </w:r>
+      <w:r>
+        <w:t>Verifica la conexión con el repositorio remoto</w:t>
+      </w:r>
+    </w:p>
+    <w:p>
+      <w:pPr>
+        <w:pStyle w:val="Prrafodelista"/>
+        <w:ind w:left="375"/>
+      </w:pPr>
+      <w:proofErr w:type="spellStart"/>
+      <w:r>
+        <w:rPr>
+          <w:b/>
+          <w:bCs/>
+        </w:rPr>
+        <w:t>git</w:t>
+      </w:r>
+      <w:proofErr w:type="spellEnd"/>
+      <w:r>
+        <w:rPr>
+          <w:b/>
+          <w:bCs/>
+        </w:rPr>
+        <w:t xml:space="preserve"> </w:t>
+      </w:r>
+      <w:proofErr w:type="spellStart"/>
+      <w:r>
+        <w:rPr>
+          <w:b/>
+          <w:bCs/>
+        </w:rPr>
+        <w:t>push</w:t>
+      </w:r>
+      <w:proofErr w:type="spellEnd"/>
+      <w:r>
+        <w:rPr>
+          <w:b/>
+          <w:bCs/>
+        </w:rPr>
+        <w:t xml:space="preserve"> -u </w:t>
+      </w:r>
+      <w:proofErr w:type="spellStart"/>
+      <w:r>
+        <w:rPr>
+          <w:b/>
+          <w:bCs/>
+        </w:rPr>
+        <w:t>origin</w:t>
+      </w:r>
+      <w:proofErr w:type="spellEnd"/>
+      <w:r>
+        <w:rPr>
+          <w:b/>
+          <w:bCs/>
+        </w:rPr>
+        <w:t xml:space="preserve"> </w:t>
+      </w:r>
+      <w:proofErr w:type="spellStart"/>
+      <w:r>
+        <w:rPr>
+          <w:b/>
+          <w:bCs/>
+        </w:rPr>
+        <w:t>main</w:t>
+      </w:r>
+      <w:proofErr w:type="spellEnd"/>
+      <w:r>
+        <w:t xml:space="preserve"> </w:t>
+      </w:r>
+      <w:r>
+        <w:sym w:font="Wingdings" w:char="F0E0"/>
+      </w:r>
+      <w:r>
+        <w:t xml:space="preserve"> </w:t>
+      </w:r>
+      <w:r>
+        <w:t xml:space="preserve">Sube los cambios locales al </w:t>
+      </w:r>
+      <w:r>
+        <w:t>GitHub</w:t>
+      </w:r>
+    </w:p>
+    <w:p>
+      <w:pPr>
+        <w:pStyle w:val="Prrafodelista"/>
+        <w:ind w:left="375"/>
+      </w:pPr>
+      <w:proofErr w:type="spellStart"/>
+      <w:r>
+        <w:rPr>
+          <w:b/>
+          <w:bCs/>
+        </w:rPr>
         <w:lastRenderedPageBreak/>
-        <w:t>Repositorio</w:t>
-      </w:r>
-      <w:r>
-        <w:rPr>
-          <w:b/>
-          <w:bCs/>
-        </w:rPr>
-        <w:t xml:space="preserve"> </w:t>
-      </w:r>
-      <w:r>
-        <w:rPr>
-          <w:b/>
-          <w:bCs/>
-        </w:rPr>
-        <w:sym w:font="Wingdings" w:char="F0E0"/>
-      </w:r>
-      <w:r>
-        <w:t xml:space="preserve"> Carpeta donde Git guarda el historial de versiones del proyecto. Puede ser local o remoto</w:t>
-      </w:r>
-    </w:p>
-    <w:p>
-      <w:pPr>
-        <w:pStyle w:val="Prrafodelista"/>
-        <w:ind w:left="375"/>
-      </w:pPr>
-      <w:r>
-        <w:rPr>
-          <w:b/>
-          <w:bCs/>
-        </w:rPr>
-        <w:t>GitHub</w:t>
-      </w:r>
-      <w:r>
-        <w:t xml:space="preserve"> </w:t>
-      </w:r>
-      <w:r>
-        <w:sym w:font="Wingdings" w:char="F0E0"/>
-      </w:r>
-      <w:r>
-        <w:t xml:space="preserve"> </w:t>
-      </w:r>
-      <w:r>
-        <w:t>Plataforma en línea para alojar repositorios y colaborar en proyectos con otras personas</w:t>
-      </w:r>
-    </w:p>
-    <w:p>
-      <w:pPr>
-        <w:pStyle w:val="Prrafodelista"/>
-        <w:ind w:left="375"/>
-      </w:pPr>
-      <w:r>
-        <w:rPr>
-          <w:b/>
-          <w:bCs/>
-        </w:rPr>
-        <w:t>README.md</w:t>
-      </w:r>
-      <w:r>
-        <w:t xml:space="preserve"> </w:t>
-      </w:r>
-      <w:r>
-        <w:sym w:font="Wingdings" w:char="F0E0"/>
-      </w:r>
-      <w:r>
-        <w:t xml:space="preserve"> </w:t>
-      </w:r>
-      <w:r>
-        <w:t>Archivo que describe el proyecto</w:t>
-      </w:r>
-    </w:p>
-    <w:p>
-      <w:pPr>
-        <w:pStyle w:val="Prrafodelista"/>
-        <w:ind w:left="375"/>
-      </w:pPr>
-      <w:proofErr w:type="gramStart"/>
-      <w:r>
-        <w:rPr>
-          <w:b/>
-          <w:bCs/>
-        </w:rPr>
-        <w:t>.</w:t>
-      </w:r>
-      <w:proofErr w:type="spellStart"/>
-      <w:r>
-        <w:rPr>
-          <w:b/>
-          <w:bCs/>
-        </w:rPr>
-        <w:t>gitignore</w:t>
-      </w:r>
-      <w:proofErr w:type="spellEnd"/>
-      <w:proofErr w:type="gramEnd"/>
-      <w:r>
-        <w:t xml:space="preserve"> </w:t>
-      </w:r>
-      <w:r>
-        <w:sym w:font="Wingdings" w:char="F0E0"/>
-      </w:r>
-      <w:r>
-        <w:t xml:space="preserve"> </w:t>
-      </w:r>
-      <w:r>
-        <w:t>Archivo donde se especifican los archivos o carpetas que Git no debe rastre</w:t>
-      </w:r>
-      <w:r>
-        <w:t>ar</w:t>
-      </w:r>
-    </w:p>
-    <w:p>
-      <w:pPr>
-        <w:pStyle w:val="Prrafodelista"/>
-        <w:ind w:left="375"/>
-      </w:pPr>
-      <w:proofErr w:type="spellStart"/>
-      <w:r>
-        <w:rPr>
-          <w:b/>
-          <w:bCs/>
-        </w:rPr>
-        <w:t>Commit</w:t>
-      </w:r>
-      <w:proofErr w:type="spellEnd"/>
-      <w:r>
-        <w:t xml:space="preserve"> </w:t>
-      </w:r>
-      <w:r>
-        <w:sym w:font="Wingdings" w:char="F0E0"/>
-      </w:r>
-      <w:r>
-        <w:t xml:space="preserve"> </w:t>
-      </w:r>
-      <w:r>
-        <w:t>Registro de los cambios realizados en el proyecto</w:t>
-      </w:r>
-    </w:p>
-    <w:p>
-      <w:pPr>
-        <w:pStyle w:val="Prrafodelista"/>
-        <w:ind w:left="375"/>
-      </w:pPr>
-      <w:r>
-        <w:rPr>
-          <w:b/>
-          <w:bCs/>
-        </w:rPr>
-        <w:t>Rama (</w:t>
-      </w:r>
-      <w:proofErr w:type="spellStart"/>
-      <w:r>
-        <w:rPr>
-          <w:b/>
-          <w:bCs/>
-        </w:rPr>
-        <w:t>branch</w:t>
-      </w:r>
-      <w:proofErr w:type="spellEnd"/>
-      <w:r>
-        <w:rPr>
-          <w:b/>
-          <w:bCs/>
-        </w:rPr>
-        <w:t>)</w:t>
-      </w:r>
-      <w:r>
-        <w:t xml:space="preserve"> </w:t>
-      </w:r>
-      <w:r>
-        <w:sym w:font="Wingdings" w:char="F0E0"/>
-      </w:r>
-      <w:r>
-        <w:t xml:space="preserve"> </w:t>
-      </w:r>
-      <w:r>
-        <w:t>Línea de desarrollo paralela para trabajar sin afectar la principal</w:t>
-      </w:r>
-    </w:p>
-    <w:p>
-      <w:pPr>
-        <w:pStyle w:val="Prrafodelista"/>
-        <w:ind w:left="375"/>
-      </w:pPr>
-      <w:r>
-        <w:rPr>
-          <w:b/>
-          <w:bCs/>
-        </w:rPr>
-        <w:t>Personal Access Token (PAT)</w:t>
-      </w:r>
-      <w:r>
-        <w:t xml:space="preserve"> </w:t>
-      </w:r>
-      <w:r>
-        <w:sym w:font="Wingdings" w:char="F0E0"/>
-      </w:r>
-      <w:r>
-        <w:t xml:space="preserve"> Clave de acceso que reemplaza la contraseña al subir proyectos a GitHub</w:t>
-      </w:r>
-    </w:p>
-    <w:p>
-      <w:pPr>
-        <w:pStyle w:val="Prrafodelista"/>
-        <w:ind w:left="375"/>
-      </w:pPr>
-      <w:proofErr w:type="spellStart"/>
-      <w:r>
-        <w:rPr>
-          <w:b/>
-          <w:bCs/>
-        </w:rPr>
-        <w:t>git</w:t>
-      </w:r>
-      <w:proofErr w:type="spellEnd"/>
-      <w:r>
-        <w:rPr>
-          <w:b/>
-          <w:bCs/>
-        </w:rPr>
-        <w:t xml:space="preserve"> --</w:t>
-      </w:r>
-      <w:proofErr w:type="spellStart"/>
-      <w:r>
-        <w:rPr>
-          <w:b/>
-          <w:bCs/>
-        </w:rPr>
-        <w:t>version</w:t>
-      </w:r>
-      <w:proofErr w:type="spellEnd"/>
-      <w:r>
-        <w:t xml:space="preserve"> </w:t>
-      </w:r>
-      <w:r>
-        <w:sym w:font="Wingdings" w:char="F0E0"/>
-      </w:r>
-      <w:r>
-        <w:t xml:space="preserve"> </w:t>
-      </w:r>
-      <w:r>
-        <w:t>Muestra la versión de Git instalada</w:t>
-      </w:r>
-    </w:p>
-    <w:p>
-      <w:pPr>
-        <w:pStyle w:val="Prrafodelista"/>
-        <w:ind w:left="375"/>
-      </w:pPr>
-      <w:proofErr w:type="spellStart"/>
-      <w:r>
-        <w:rPr>
-          <w:b/>
-          <w:bCs/>
-        </w:rPr>
-        <w:t>git</w:t>
-      </w:r>
-      <w:proofErr w:type="spellEnd"/>
-      <w:r>
-        <w:rPr>
-          <w:b/>
-          <w:bCs/>
-        </w:rPr>
-        <w:t xml:space="preserve"> </w:t>
-      </w:r>
-      <w:proofErr w:type="spellStart"/>
-      <w:r>
-        <w:rPr>
-          <w:b/>
-          <w:bCs/>
-        </w:rPr>
-        <w:t>config</w:t>
-      </w:r>
-      <w:proofErr w:type="spellEnd"/>
-      <w:r>
-        <w:rPr>
-          <w:b/>
-          <w:bCs/>
-        </w:rPr>
-        <w:t xml:space="preserve"> --global user.name "Tu Nombre"</w:t>
-      </w:r>
-      <w:r>
-        <w:rPr>
-          <w:b/>
-          <w:bCs/>
-        </w:rPr>
-        <w:t xml:space="preserve"> </w:t>
-      </w:r>
-      <w:r>
-        <w:rPr>
-          <w:b/>
-          <w:bCs/>
-        </w:rPr>
-        <w:sym w:font="Wingdings" w:char="F0E0"/>
-      </w:r>
-      <w:r>
-        <w:rPr>
-          <w:b/>
-          <w:bCs/>
-        </w:rPr>
-        <w:t xml:space="preserve"> </w:t>
-      </w:r>
-      <w:r>
-        <w:t>Configura tu nombre de usuario en Git</w:t>
-      </w:r>
-    </w:p>
-    <w:p>
-      <w:pPr>
-        <w:pStyle w:val="Prrafodelista"/>
-        <w:ind w:left="375"/>
-      </w:pPr>
-      <w:proofErr w:type="spellStart"/>
-      <w:r>
-        <w:rPr>
-          <w:b/>
-          <w:bCs/>
-        </w:rPr>
-        <w:t>git</w:t>
-      </w:r>
-      <w:proofErr w:type="spellEnd"/>
-      <w:r>
-        <w:rPr>
-          <w:b/>
-          <w:bCs/>
-        </w:rPr>
-        <w:t xml:space="preserve"> </w:t>
-      </w:r>
-      <w:proofErr w:type="spellStart"/>
-      <w:r>
-        <w:rPr>
-          <w:b/>
-          <w:bCs/>
-        </w:rPr>
-        <w:t>config</w:t>
-      </w:r>
-      <w:proofErr w:type="spellEnd"/>
-      <w:r>
-        <w:rPr>
-          <w:b/>
-          <w:bCs/>
-        </w:rPr>
-        <w:t xml:space="preserve"> --global </w:t>
-      </w:r>
-      <w:proofErr w:type="spellStart"/>
-      <w:proofErr w:type="gramStart"/>
-      <w:r>
-        <w:rPr>
-          <w:b/>
-          <w:bCs/>
-        </w:rPr>
-        <w:t>user.email</w:t>
-      </w:r>
-      <w:proofErr w:type="spellEnd"/>
-      <w:proofErr w:type="gramEnd"/>
-      <w:r>
-        <w:rPr>
-          <w:b/>
-          <w:bCs/>
-        </w:rPr>
-        <w:t xml:space="preserve"> "tucorreo@ejemplo.com"</w:t>
-      </w:r>
-      <w:r>
-        <w:t xml:space="preserve"> </w:t>
-      </w:r>
-      <w:r>
-        <w:sym w:font="Wingdings" w:char="F0E0"/>
-      </w:r>
-      <w:r>
-        <w:t xml:space="preserve"> </w:t>
-      </w:r>
-      <w:r>
-        <w:t>Configura tu correo</w:t>
-      </w:r>
-    </w:p>
-    <w:p>
-      <w:pPr>
-        <w:pStyle w:val="Prrafodelista"/>
-        <w:ind w:left="375"/>
-      </w:pPr>
-      <w:proofErr w:type="spellStart"/>
-      <w:r>
-        <w:rPr>
-          <w:b/>
-          <w:bCs/>
-        </w:rPr>
-        <w:t>git</w:t>
-      </w:r>
-      <w:proofErr w:type="spellEnd"/>
-      <w:r>
-        <w:rPr>
-          <w:b/>
-          <w:bCs/>
-        </w:rPr>
-        <w:t xml:space="preserve"> </w:t>
-      </w:r>
-      <w:proofErr w:type="spellStart"/>
-      <w:r>
-        <w:rPr>
-          <w:b/>
-          <w:bCs/>
-        </w:rPr>
-        <w:t>init</w:t>
-      </w:r>
-      <w:proofErr w:type="spellEnd"/>
-      <w:r>
-        <w:t xml:space="preserve"> </w:t>
-      </w:r>
-      <w:r>
-        <w:sym w:font="Wingdings" w:char="F0E0"/>
-      </w:r>
-      <w:r>
-        <w:t xml:space="preserve"> </w:t>
-      </w:r>
-      <w:r>
-        <w:t>Inicia un nuevo repositorio Git en la carpeta actual</w:t>
-      </w:r>
-    </w:p>
-    <w:p>
-      <w:pPr>
-        <w:pStyle w:val="Prrafodelista"/>
-        <w:ind w:left="375"/>
-      </w:pPr>
-      <w:proofErr w:type="spellStart"/>
-      <w:r>
-        <w:rPr>
-          <w:b/>
-          <w:bCs/>
-        </w:rPr>
-        <w:t>git</w:t>
-      </w:r>
-      <w:proofErr w:type="spellEnd"/>
-      <w:r>
-        <w:rPr>
-          <w:b/>
-          <w:bCs/>
-        </w:rPr>
-        <w:t xml:space="preserve"> status</w:t>
-      </w:r>
-      <w:r>
-        <w:t xml:space="preserve"> </w:t>
-      </w:r>
-      <w:r>
-        <w:t xml:space="preserve"> </w:t>
-      </w:r>
-      <w:r>
-        <w:sym w:font="Wingdings" w:char="F0E0"/>
-      </w:r>
-      <w:r>
-        <w:t xml:space="preserve"> </w:t>
-      </w:r>
-      <w:r>
-        <w:t>Muestra el estado de los archivos</w:t>
-      </w:r>
-    </w:p>
-    <w:p>
-      <w:pPr>
-        <w:pStyle w:val="Prrafodelista"/>
-        <w:ind w:left="375"/>
-      </w:pPr>
-      <w:proofErr w:type="spellStart"/>
-      <w:r>
-        <w:rPr>
-          <w:b/>
-          <w:bCs/>
-        </w:rPr>
-        <w:t>git</w:t>
-      </w:r>
-      <w:proofErr w:type="spellEnd"/>
-      <w:r>
-        <w:rPr>
-          <w:b/>
-          <w:bCs/>
-        </w:rPr>
-        <w:t xml:space="preserve"> </w:t>
-      </w:r>
-      <w:proofErr w:type="spellStart"/>
-      <w:r>
-        <w:rPr>
-          <w:b/>
-          <w:bCs/>
-        </w:rPr>
-        <w:t>add</w:t>
-      </w:r>
-      <w:proofErr w:type="spellEnd"/>
-      <w:r>
-        <w:rPr>
-          <w:b/>
-          <w:bCs/>
-        </w:rPr>
-        <w:t xml:space="preserve"> </w:t>
-      </w:r>
-      <w:proofErr w:type="spellStart"/>
-      <w:r>
-        <w:rPr>
-          <w:b/>
-          <w:bCs/>
-        </w:rPr>
-        <w:t>nombre_archivo</w:t>
-      </w:r>
-      <w:proofErr w:type="spellEnd"/>
-      <w:r>
-        <w:t xml:space="preserve"> </w:t>
-      </w:r>
-      <w:r>
-        <w:sym w:font="Wingdings" w:char="F0E0"/>
-      </w:r>
-      <w:r>
-        <w:t xml:space="preserve"> Agrega archivos al </w:t>
-      </w:r>
-      <w:proofErr w:type="spellStart"/>
-      <w:r>
-        <w:t>stage</w:t>
-      </w:r>
-      <w:proofErr w:type="spellEnd"/>
-    </w:p>
-    <w:p>
-      <w:pPr>
-        <w:pStyle w:val="Prrafodelista"/>
-        <w:ind w:left="375"/>
-      </w:pPr>
-      <w:proofErr w:type="spellStart"/>
-      <w:r>
-        <w:rPr>
-          <w:b/>
-          <w:bCs/>
-        </w:rPr>
-        <w:t>git</w:t>
-      </w:r>
-      <w:proofErr w:type="spellEnd"/>
-      <w:r>
-        <w:rPr>
-          <w:b/>
-          <w:bCs/>
-        </w:rPr>
-        <w:t xml:space="preserve"> </w:t>
-      </w:r>
-      <w:proofErr w:type="spellStart"/>
-      <w:r>
-        <w:rPr>
-          <w:b/>
-          <w:bCs/>
-        </w:rPr>
-        <w:t>commit</w:t>
-      </w:r>
-      <w:proofErr w:type="spellEnd"/>
-      <w:r>
-        <w:rPr>
-          <w:b/>
-          <w:bCs/>
-        </w:rPr>
-        <w:t xml:space="preserve"> -m "mensaje"</w:t>
-      </w:r>
-      <w:r>
-        <w:t xml:space="preserve"> </w:t>
-      </w:r>
-      <w:r>
-        <w:sym w:font="Wingdings" w:char="F0E0"/>
-      </w:r>
-      <w:r>
-        <w:t xml:space="preserve"> Guarda los cambios con un mensaje descriptivo</w:t>
-      </w:r>
-    </w:p>
-    <w:p>
-      <w:pPr>
-        <w:pStyle w:val="Prrafodelista"/>
-        <w:ind w:left="375"/>
-      </w:pPr>
-      <w:proofErr w:type="spellStart"/>
-      <w:r>
-        <w:rPr>
-          <w:b/>
-          <w:bCs/>
-        </w:rPr>
-        <w:t>git</w:t>
-      </w:r>
-      <w:proofErr w:type="spellEnd"/>
-      <w:r>
-        <w:rPr>
-          <w:b/>
-          <w:bCs/>
-        </w:rPr>
-        <w:t xml:space="preserve"> </w:t>
-      </w:r>
-      <w:proofErr w:type="spellStart"/>
-      <w:r>
-        <w:rPr>
-          <w:b/>
-          <w:bCs/>
-        </w:rPr>
-        <w:t>branch</w:t>
-      </w:r>
-      <w:proofErr w:type="spellEnd"/>
-      <w:r>
-        <w:rPr>
-          <w:b/>
-          <w:bCs/>
-        </w:rPr>
-        <w:t xml:space="preserve"> -M </w:t>
-      </w:r>
-      <w:proofErr w:type="spellStart"/>
-      <w:r>
-        <w:rPr>
-          <w:b/>
-          <w:bCs/>
-        </w:rPr>
-        <w:t>main</w:t>
-      </w:r>
-      <w:proofErr w:type="spellEnd"/>
-      <w:r>
-        <w:t xml:space="preserve"> </w:t>
-      </w:r>
-      <w:r>
-        <w:sym w:font="Wingdings" w:char="F0E0"/>
-      </w:r>
-      <w:r>
-        <w:t xml:space="preserve"> </w:t>
-      </w:r>
-      <w:r>
-        <w:t>Cambia el nombre de la rama principal a “</w:t>
-      </w:r>
-      <w:proofErr w:type="spellStart"/>
-      <w:r>
-        <w:t>main</w:t>
-      </w:r>
-      <w:proofErr w:type="spellEnd"/>
-      <w:r>
-        <w:t>”</w:t>
-      </w:r>
-    </w:p>
-    <w:p>
-      <w:pPr>
-        <w:pStyle w:val="Prrafodelista"/>
-        <w:ind w:left="375"/>
-      </w:pPr>
-      <w:proofErr w:type="spellStart"/>
-      <w:r>
-        <w:rPr>
-          <w:b/>
-          <w:bCs/>
-        </w:rPr>
-        <w:t>git</w:t>
-      </w:r>
-      <w:proofErr w:type="spellEnd"/>
-      <w:r>
-        <w:rPr>
-          <w:b/>
-          <w:bCs/>
-        </w:rPr>
-        <w:t xml:space="preserve"> remote </w:t>
-      </w:r>
-      <w:proofErr w:type="spellStart"/>
-      <w:r>
-        <w:rPr>
-          <w:b/>
-          <w:bCs/>
-        </w:rPr>
-        <w:t>add</w:t>
-      </w:r>
-      <w:proofErr w:type="spellEnd"/>
-      <w:r>
-        <w:rPr>
-          <w:b/>
-          <w:bCs/>
-        </w:rPr>
-        <w:t xml:space="preserve"> </w:t>
-      </w:r>
-      <w:proofErr w:type="spellStart"/>
-      <w:r>
-        <w:rPr>
-          <w:b/>
-          <w:bCs/>
-        </w:rPr>
-        <w:t>origin</w:t>
-      </w:r>
-      <w:proofErr w:type="spellEnd"/>
-      <w:r>
-        <w:rPr>
-          <w:b/>
-          <w:bCs/>
-        </w:rPr>
-        <w:t xml:space="preserve"> URL</w:t>
-      </w:r>
-      <w:r>
-        <w:t xml:space="preserve"> </w:t>
-      </w:r>
-      <w:r>
-        <w:sym w:font="Wingdings" w:char="F0E0"/>
-      </w:r>
-      <w:r>
-        <w:t xml:space="preserve"> </w:t>
-      </w:r>
-      <w:r>
-        <w:t>Conecta el repositorio local con el remoto en GitHub</w:t>
-      </w:r>
-    </w:p>
-    <w:p>
-      <w:pPr>
-        <w:pStyle w:val="Prrafodelista"/>
-        <w:ind w:left="375"/>
-      </w:pPr>
-      <w:proofErr w:type="spellStart"/>
-      <w:r>
-        <w:rPr>
-          <w:b/>
-          <w:bCs/>
-        </w:rPr>
-        <w:t>git</w:t>
-      </w:r>
-      <w:proofErr w:type="spellEnd"/>
-      <w:r>
-        <w:rPr>
-          <w:b/>
-          <w:bCs/>
-        </w:rPr>
-        <w:t xml:space="preserve"> remote -v</w:t>
-      </w:r>
-      <w:r>
-        <w:t xml:space="preserve"> </w:t>
-      </w:r>
-      <w:r>
-        <w:sym w:font="Wingdings" w:char="F0E0"/>
-      </w:r>
-      <w:r>
-        <w:t xml:space="preserve"> </w:t>
-      </w:r>
-      <w:r>
-        <w:t>Verifica la conexión con el repositorio remoto</w:t>
-      </w:r>
-    </w:p>
-    <w:p>
-      <w:pPr>
-        <w:pStyle w:val="Prrafodelista"/>
-        <w:ind w:left="375"/>
-      </w:pPr>
-      <w:proofErr w:type="spellStart"/>
-      <w:r>
-        <w:rPr>
-          <w:b/>
-          <w:bCs/>
-        </w:rPr>
-        <w:t>git</w:t>
-      </w:r>
-      <w:proofErr w:type="spellEnd"/>
-      <w:r>
-        <w:rPr>
-          <w:b/>
-          <w:bCs/>
-        </w:rPr>
-        <w:t xml:space="preserve"> </w:t>
-      </w:r>
-      <w:proofErr w:type="spellStart"/>
-      <w:r>
-        <w:rPr>
-          <w:b/>
-          <w:bCs/>
-        </w:rPr>
-        <w:t>push</w:t>
-      </w:r>
-      <w:proofErr w:type="spellEnd"/>
-      <w:r>
-        <w:rPr>
-          <w:b/>
-          <w:bCs/>
-        </w:rPr>
-        <w:t xml:space="preserve"> -u </w:t>
-      </w:r>
-      <w:proofErr w:type="spellStart"/>
-      <w:r>
-        <w:rPr>
-          <w:b/>
-          <w:bCs/>
-        </w:rPr>
-        <w:t>origin</w:t>
-      </w:r>
-      <w:proofErr w:type="spellEnd"/>
-      <w:r>
-        <w:rPr>
-          <w:b/>
-          <w:bCs/>
-        </w:rPr>
-        <w:t xml:space="preserve"> </w:t>
-      </w:r>
-      <w:proofErr w:type="spellStart"/>
-      <w:r>
-        <w:rPr>
-          <w:b/>
-          <w:bCs/>
-        </w:rPr>
-        <w:t>main</w:t>
-      </w:r>
-      <w:proofErr w:type="spellEnd"/>
-      <w:r>
-        <w:t xml:space="preserve"> </w:t>
-      </w:r>
-      <w:r>
-        <w:sym w:font="Wingdings" w:char="F0E0"/>
-      </w:r>
-      <w:r>
-        <w:t xml:space="preserve"> </w:t>
-      </w:r>
-      <w:r>
-        <w:t xml:space="preserve">Sube los cambios locales al </w:t>
-      </w:r>
-      <w:r>
-        <w:t>GitHub</w:t>
-      </w:r>
-    </w:p>
-    <w:p>
-      <w:pPr>
-        <w:pStyle w:val="Prrafodelista"/>
-        <w:ind w:left="375"/>
-      </w:pPr>
-      <w:proofErr w:type="spellStart"/>
-      <w:r>
-        <w:rPr>
-          <w:b/>
-          <w:bCs/>
-        </w:rPr>
         <w:t>git</w:t>
       </w:r>
       <w:proofErr w:type="spellEnd"/>

</xml_diff>